<commit_message>
updated report and model
</commit_message>
<xml_diff>
--- a/Project report.docx
+++ b/Project report.docx
@@ -701,226 +701,256 @@
         <w:t xml:space="preserve">For the neural network I used a 3 layer structure with the first layer consisting of 64 nodes and the second layer of </w:t>
       </w:r>
       <w:r>
+        <w:t>32</w:t>
+      </w:r>
+      <w:r>
+        <w:t xml:space="preserve"> nodes</w:t>
+      </w:r>
+      <w:r>
+        <w:t>, which was done deliberately to force in more information per feature created</w:t>
+      </w:r>
+      <w:r>
+        <w:t xml:space="preserve">. </w:t>
+      </w:r>
+    </w:p>
+    <w:p/>
+    <w:p>
+      <w:r>
+        <w:t>For e</w:t>
+      </w:r>
+      <w:r>
+        <w:t xml:space="preserve">ach layer I used a Rectified Linear Unit (RELU) to </w:t>
+      </w:r>
+      <w:r>
+        <w:t>return a value</w:t>
+      </w:r>
+      <w:r>
+        <w:t xml:space="preserve"> between 0 and 1 (probability outcome)</w:t>
+      </w:r>
+      <w:r>
+        <w:t xml:space="preserve">,which is </w:t>
+      </w:r>
+      <w:r>
+        <w:t xml:space="preserve">attributed towards each action in the action space. </w:t>
+      </w:r>
+      <w:r>
+        <w:t xml:space="preserve">  The last layer then return</w:t>
+      </w:r>
+      <w:r>
+        <w:t>s</w:t>
+      </w:r>
+      <w:r>
+        <w:t xml:space="preserve"> </w:t>
+      </w:r>
+      <w:r>
+        <w:t>probability outcomes for each action (</w:t>
+      </w:r>
+      <w:r>
+        <w:t>number of nodes corresponding to the number of actions in the action space</w:t>
+      </w:r>
+      <w:r>
+        <w:t>).</w:t>
+      </w:r>
+      <w:r>
+        <w:t xml:space="preserve"> </w:t>
+      </w:r>
+    </w:p>
+    <w:p/>
+    <w:p>
+      <w:pPr>
+        <w:rPr>
+          <w:b/>
+          <w:bCs/>
+        </w:rPr>
+      </w:pPr>
+    </w:p>
+    <w:p>
+      <w:pPr>
+        <w:rPr>
+          <w:b/>
+          <w:bCs/>
+        </w:rPr>
+      </w:pPr>
+    </w:p>
+    <w:p>
+      <w:pPr>
+        <w:rPr>
+          <w:b/>
+          <w:bCs/>
+        </w:rPr>
+      </w:pPr>
+      <w:r>
+        <w:rPr>
+          <w:b/>
+          <w:bCs/>
+        </w:rPr>
+        <w:t>Hyperparameters</w:t>
+      </w:r>
+    </w:p>
+    <w:p>
+      <w:pPr>
+        <w:rPr>
+          <w:b/>
+          <w:bCs/>
+        </w:rPr>
+      </w:pPr>
+    </w:p>
+    <w:p>
+      <w:r>
+        <w:t>For the hyperparameters I done many trial and error, but with some changes being made</w:t>
+      </w:r>
+      <w:r>
+        <w:t xml:space="preserve"> with the motivation </w:t>
+      </w:r>
+      <w:r>
+        <w:t>towards increasing the capabilities to replay memory or speed the learning process due to the limited number of data.  Below are the list of hyperparameters which I used to solve the environment:</w:t>
+      </w:r>
+    </w:p>
+    <w:p/>
+    <w:p>
+      <w:r>
+        <w:t xml:space="preserve">BUFFER_SIZE = int(1e6)  </w:t>
+      </w:r>
+      <w:r>
+        <w:tab/>
+      </w:r>
+      <w:r>
+        <w:tab/>
+      </w:r>
+      <w:r>
+        <w:tab/>
+        <w:t># replay buffer size</w:t>
+      </w:r>
+    </w:p>
+    <w:p>
+      <w:r>
+        <w:t xml:space="preserve">BATCH_SIZE = </w:t>
+      </w:r>
+      <w:r>
         <w:t>64</w:t>
       </w:r>
       <w:r>
-        <w:t xml:space="preserve"> nodes. </w:t>
+        <w:tab/>
+      </w:r>
+      <w:r>
+        <w:t xml:space="preserve">        </w:t>
+      </w:r>
+      <w:r>
+        <w:tab/>
+      </w:r>
+      <w:r>
+        <w:tab/>
+      </w:r>
+      <w:r>
+        <w:tab/>
+        <w:t># minibatch size</w:t>
+      </w:r>
+    </w:p>
+    <w:p>
+      <w:r>
+        <w:t xml:space="preserve">GAMMA = 0.99            </w:t>
+      </w:r>
+      <w:r>
+        <w:tab/>
+      </w:r>
+      <w:r>
+        <w:tab/>
+      </w:r>
+      <w:r>
+        <w:tab/>
+      </w:r>
+      <w:r>
+        <w:tab/>
+        <w:t># discount factor</w:t>
+      </w:r>
+    </w:p>
+    <w:p>
+      <w:r>
+        <w:t xml:space="preserve">TAU = 1e-3              </w:t>
+      </w:r>
+      <w:r>
+        <w:tab/>
+      </w:r>
+      <w:r>
+        <w:tab/>
+      </w:r>
+      <w:r>
+        <w:tab/>
+      </w:r>
+      <w:r>
+        <w:tab/>
+        <w:t># for soft update of target parameters</w:t>
+      </w:r>
+    </w:p>
+    <w:p>
+      <w:r>
+        <w:t xml:space="preserve">LR = </w:t>
+      </w:r>
+      <w:r>
+        <w:t>3</w:t>
+      </w:r>
+      <w:r>
+        <w:t>e-</w:t>
+      </w:r>
+      <w:r>
+        <w:t>4</w:t>
+      </w:r>
+      <w:r>
+        <w:t xml:space="preserve">               </w:t>
+      </w:r>
+      <w:r>
+        <w:tab/>
+      </w:r>
+      <w:r>
+        <w:tab/>
+      </w:r>
+      <w:r>
+        <w:tab/>
+      </w:r>
+      <w:r>
+        <w:tab/>
+        <w:t xml:space="preserve"># learning rate </w:t>
+      </w:r>
+    </w:p>
+    <w:p>
+      <w:r>
+        <w:t xml:space="preserve">UPDATE_EVERY = 4       </w:t>
+      </w:r>
+      <w:r>
+        <w:tab/>
+      </w:r>
+      <w:r>
+        <w:tab/>
+      </w:r>
+      <w:r>
+        <w:tab/>
+        <w:t xml:space="preserve"> # how often to update the network</w:t>
       </w:r>
     </w:p>
     <w:p/>
     <w:p>
       <w:r>
-        <w:t>For e</w:t>
-      </w:r>
-      <w:r>
-        <w:t xml:space="preserve">ach layer I used a Rectified Linear Unit (RELU) to </w:t>
-      </w:r>
-      <w:r>
-        <w:t>return a value</w:t>
-      </w:r>
-      <w:r>
-        <w:t xml:space="preserve"> between 0 and 1 (probability outcome)</w:t>
-      </w:r>
-      <w:r>
-        <w:t xml:space="preserve">,which is </w:t>
-      </w:r>
-      <w:r>
-        <w:t xml:space="preserve">attributed towards each action in the action space. </w:t>
-      </w:r>
-      <w:r>
-        <w:t xml:space="preserve">  The last layer then return</w:t>
-      </w:r>
-      <w:r>
-        <w:t>s</w:t>
+        <w:t>n_episodes</w:t>
       </w:r>
       <w:r>
         <w:t xml:space="preserve"> </w:t>
       </w:r>
       <w:r>
-        <w:t>probability outcomes for each action (</w:t>
-      </w:r>
-      <w:r>
-        <w:t>number of nodes corresponding to the number of actions in the action space</w:t>
-      </w:r>
-      <w:r>
-        <w:t>).</w:t>
+        <w:t>=</w:t>
       </w:r>
       <w:r>
         <w:t xml:space="preserve"> </w:t>
       </w:r>
-    </w:p>
-    <w:p/>
-    <w:p>
-      <w:pPr>
-        <w:rPr>
-          <w:b/>
-          <w:bCs/>
-        </w:rPr>
-      </w:pPr>
-    </w:p>
-    <w:p>
-      <w:pPr>
-        <w:rPr>
-          <w:b/>
-          <w:bCs/>
-        </w:rPr>
-      </w:pPr>
-    </w:p>
-    <w:p>
-      <w:pPr>
-        <w:rPr>
-          <w:b/>
-          <w:bCs/>
-        </w:rPr>
-      </w:pPr>
-      <w:r>
-        <w:rPr>
-          <w:b/>
-          <w:bCs/>
-        </w:rPr>
-        <w:lastRenderedPageBreak/>
-        <w:t>Hyperparameters</w:t>
-      </w:r>
-    </w:p>
-    <w:p>
-      <w:pPr>
-        <w:rPr>
-          <w:b/>
-          <w:bCs/>
-        </w:rPr>
-      </w:pPr>
-    </w:p>
-    <w:p>
-      <w:r>
-        <w:t>For the hyperparameters I done many trial and error, but with some changes being made</w:t>
-      </w:r>
-      <w:r>
-        <w:t xml:space="preserve"> with the motivation </w:t>
-      </w:r>
-      <w:r>
-        <w:t>towards increasing the capabilities to replay memory or speed the learning process due to the limited number of data.  Below are the list of hyperparameters which I used to solve the environment:</w:t>
-      </w:r>
-    </w:p>
-    <w:p/>
-    <w:p>
-      <w:r>
-        <w:t xml:space="preserve">BUFFER_SIZE = int(1e6)  </w:t>
-      </w:r>
-      <w:r>
-        <w:tab/>
-      </w:r>
-      <w:r>
-        <w:tab/>
-      </w:r>
-      <w:r>
-        <w:tab/>
-        <w:t># replay buffer size</w:t>
-      </w:r>
-    </w:p>
-    <w:p>
-      <w:r>
-        <w:t xml:space="preserve">BATCH_SIZE = </w:t>
-      </w:r>
-      <w:r>
-        <w:t>64</w:t>
-      </w:r>
-      <w:r>
-        <w:tab/>
-      </w:r>
-      <w:r>
-        <w:t xml:space="preserve">        </w:t>
-      </w:r>
-      <w:r>
-        <w:tab/>
-      </w:r>
-      <w:r>
-        <w:tab/>
-      </w:r>
-      <w:r>
-        <w:tab/>
-        <w:t># minibatch size</w:t>
-      </w:r>
-    </w:p>
-    <w:p>
-      <w:r>
-        <w:t xml:space="preserve">GAMMA = 0.99            </w:t>
-      </w:r>
-      <w:r>
-        <w:tab/>
-      </w:r>
-      <w:r>
-        <w:tab/>
-      </w:r>
-      <w:r>
-        <w:tab/>
-      </w:r>
-      <w:r>
-        <w:tab/>
-        <w:t># discount factor</w:t>
-      </w:r>
-    </w:p>
-    <w:p>
-      <w:r>
-        <w:t xml:space="preserve">TAU = 1e-3              </w:t>
-      </w:r>
-      <w:r>
-        <w:tab/>
-      </w:r>
-      <w:r>
-        <w:tab/>
-      </w:r>
-      <w:r>
-        <w:tab/>
-      </w:r>
-      <w:r>
-        <w:tab/>
-        <w:t># for soft update of target parameters</w:t>
-      </w:r>
-    </w:p>
-    <w:p>
-      <w:r>
-        <w:t xml:space="preserve">LR = </w:t>
-      </w:r>
-      <w:r>
-        <w:t>5e-1</w:t>
-      </w:r>
-      <w:r>
-        <w:t xml:space="preserve">               </w:t>
-      </w:r>
-      <w:r>
-        <w:tab/>
-      </w:r>
-      <w:r>
-        <w:tab/>
-      </w:r>
-      <w:r>
-        <w:tab/>
-      </w:r>
-      <w:r>
-        <w:tab/>
-        <w:t xml:space="preserve"># learning rate </w:t>
-      </w:r>
-    </w:p>
-    <w:p>
-      <w:r>
-        <w:t xml:space="preserve">UPDATE_EVERY = 4       </w:t>
-      </w:r>
-      <w:r>
-        <w:tab/>
-      </w:r>
-      <w:r>
-        <w:tab/>
-      </w:r>
-      <w:r>
-        <w:tab/>
-        <w:t xml:space="preserve"> # how often to update the network</w:t>
-      </w:r>
-    </w:p>
-    <w:p/>
-    <w:p>
-      <w:r>
-        <w:t>n_episodes</w:t>
-      </w:r>
+      <w:r>
+        <w:t>2000</w:t>
+      </w:r>
+    </w:p>
+    <w:p>
+      <w:proofErr w:type="spellStart"/>
+      <w:r>
+        <w:t>max_t</w:t>
+      </w:r>
+      <w:proofErr w:type="spellEnd"/>
       <w:r>
         <w:t xml:space="preserve"> </w:t>
       </w:r>
@@ -931,12 +961,12 @@
         <w:t xml:space="preserve"> </w:t>
       </w:r>
       <w:r>
-        <w:t>2000</w:t>
-      </w:r>
-    </w:p>
-    <w:p>
-      <w:r>
-        <w:t>max_t</w:t>
+        <w:t>1000</w:t>
+      </w:r>
+    </w:p>
+    <w:p>
+      <w:r>
+        <w:t>eps_start</w:t>
       </w:r>
       <w:r>
         <w:t xml:space="preserve"> </w:t>
@@ -948,12 +978,12 @@
         <w:t xml:space="preserve"> </w:t>
       </w:r>
       <w:r>
-        <w:t>2000</w:t>
-      </w:r>
-    </w:p>
-    <w:p>
-      <w:r>
-        <w:t>eps_start</w:t>
+        <w:t>1.0</w:t>
+      </w:r>
+    </w:p>
+    <w:p>
+      <w:r>
+        <w:t>eps_end</w:t>
       </w:r>
       <w:r>
         <w:t xml:space="preserve"> </w:t>
@@ -965,13 +995,15 @@
         <w:t xml:space="preserve"> </w:t>
       </w:r>
       <w:r>
-        <w:t>1.0</w:t>
-      </w:r>
-    </w:p>
-    <w:p>
-      <w:r>
-        <w:t>eps_end</w:t>
-      </w:r>
+        <w:t>0.01</w:t>
+      </w:r>
+    </w:p>
+    <w:p>
+      <w:proofErr w:type="spellStart"/>
+      <w:r>
+        <w:t>eps_decay</w:t>
+      </w:r>
+      <w:proofErr w:type="spellEnd"/>
       <w:r>
         <w:t xml:space="preserve"> </w:t>
       </w:r>
@@ -982,24 +1014,10 @@
         <w:t xml:space="preserve"> </w:t>
       </w:r>
       <w:r>
-        <w:t>0.01</w:t>
-      </w:r>
-    </w:p>
-    <w:p>
-      <w:r>
-        <w:t>eps_decay</w:t>
-      </w:r>
-      <w:r>
-        <w:t xml:space="preserve"> </w:t>
-      </w:r>
-      <w:r>
-        <w:t>=</w:t>
-      </w:r>
-      <w:r>
-        <w:t xml:space="preserve"> </w:t>
-      </w:r>
-      <w:r>
-        <w:t>0.995</w:t>
+        <w:t>0.9</w:t>
+      </w:r>
+      <w:r>
+        <w:t>8</w:t>
       </w:r>
     </w:p>
     <w:p/>
@@ -1042,10 +1060,10 @@
           <w:noProof/>
         </w:rPr>
         <w:drawing>
-          <wp:inline distT="0" distB="0" distL="0" distR="0" wp14:anchorId="402F00C1" wp14:editId="3DDFDEA3">
+          <wp:inline distT="0" distB="0" distL="0" distR="0" wp14:anchorId="0DCBA27B" wp14:editId="1F96CF4D">
             <wp:extent cx="5486400" cy="3657600"/>
             <wp:effectExtent l="0" t="0" r="0" b="0"/>
-            <wp:docPr id="1" name="Picture 1" descr="Chart&#10;&#10;Description automatically generated"/>
+            <wp:docPr id="2" name="Picture 2" descr="Chart, line chart&#10;&#10;Description automatically generated"/>
             <wp:cNvGraphicFramePr>
               <a:graphicFrameLocks xmlns:a="http://schemas.openxmlformats.org/drawingml/2006/main" noChangeAspect="1"/>
             </wp:cNvGraphicFramePr>
@@ -1053,7 +1071,7 @@
               <a:graphicData uri="http://schemas.openxmlformats.org/drawingml/2006/picture">
                 <pic:pic xmlns:pic="http://schemas.openxmlformats.org/drawingml/2006/picture">
                   <pic:nvPicPr>
-                    <pic:cNvPr id="1" name="Picture 1" descr="Chart&#10;&#10;Description automatically generated"/>
+                    <pic:cNvPr id="2" name="Picture 2" descr="Chart, line chart&#10;&#10;Description automatically generated"/>
                     <pic:cNvPicPr/>
                   </pic:nvPicPr>
                   <pic:blipFill>
@@ -1103,7 +1121,6 @@
           <w:szCs w:val="28"/>
           <w:u w:val="single"/>
         </w:rPr>
-        <w:lastRenderedPageBreak/>
         <w:t xml:space="preserve">3 </w:t>
       </w:r>
       <w:r>

</xml_diff>